<commit_message>
update the last weekly postmortem
</commit_message>
<xml_diff>
--- a/PostMortems/Weekly_Postmortem_Notes/Sprint Week 10 Postmortem - Alpeche Pancha.docx
+++ b/PostMortems/Weekly_Postmortem_Notes/Sprint Week 10 Postmortem - Alpeche Pancha.docx
@@ -1,10 +1,13 @@
 
 <file path=word/document.xml><?xml version="1.0" encoding="utf-8"?>
-<w:document xmlns:wpc="http://schemas.microsoft.com/office/word/2010/wordprocessingCanvas" xmlns:cx="http://schemas.microsoft.com/office/drawing/2014/chartex" xmlns:mc="http://schemas.openxmlformats.org/markup-compatibility/2006" xmlns:o="urn:schemas-microsoft-com:office:office" xmlns:r="http://schemas.openxmlformats.org/officeDocument/2006/relationships" xmlns:m="http://schemas.openxmlformats.org/officeDocument/2006/math" xmlns:v="urn:schemas-microsoft-com:vml" xmlns:wp14="http://schemas.microsoft.com/office/word/2010/wordprocessingDrawing" xmlns:wp="http://schemas.openxmlformats.org/drawingml/2006/wordprocessingDrawing" xmlns:w10="urn:schemas-microsoft-com:office:word" xmlns:w="http://schemas.openxmlformats.org/wordprocessingml/2006/main" xmlns:w14="http://schemas.microsoft.com/office/word/2010/wordml" xmlns:w15="http://schemas.microsoft.com/office/word/2012/wordml" xmlns:w16se="http://schemas.microsoft.com/office/word/2015/wordml/symex" xmlns:wpg="http://schemas.microsoft.com/office/word/2010/wordprocessingGroup" xmlns:wpi="http://schemas.microsoft.com/office/word/2010/wordprocessingInk" xmlns:wne="http://schemas.microsoft.com/office/word/2006/wordml" xmlns:wps="http://schemas.microsoft.com/office/word/2010/wordprocessingShape" mc:Ignorable="w14 w15 w16se wp14">
+<w:document xmlns:wpc="http://schemas.microsoft.com/office/word/2010/wordprocessingCanvas" xmlns:cx="http://schemas.microsoft.com/office/drawing/2014/chartex" xmlns:cx1="http://schemas.microsoft.com/office/drawing/2015/9/8/chartex" xmlns:cx2="http://schemas.microsoft.com/office/drawing/2015/10/21/chartex" xmlns:cx3="http://schemas.microsoft.com/office/drawing/2016/5/9/chartex" xmlns:cx4="http://schemas.microsoft.com/office/drawing/2016/5/10/chartex" xmlns:cx5="http://schemas.microsoft.com/office/drawing/2016/5/11/chartex" xmlns:cx6="http://schemas.microsoft.com/office/drawing/2016/5/12/chartex" xmlns:cx7="http://schemas.microsoft.com/office/drawing/2016/5/13/chartex" xmlns:cx8="http://schemas.microsoft.com/office/drawing/2016/5/14/chartex" xmlns:mc="http://schemas.openxmlformats.org/markup-compatibility/2006" xmlns:aink="http://schemas.microsoft.com/office/drawing/2016/ink" xmlns:am3d="http://schemas.microsoft.com/office/drawing/2017/model3d" xmlns:o="urn:schemas-microsoft-com:office:office" xmlns:r="http://schemas.openxmlformats.org/officeDocument/2006/relationships" xmlns:m="http://schemas.openxmlformats.org/officeDocument/2006/math" xmlns:v="urn:schemas-microsoft-com:vml" xmlns:wp14="http://schemas.microsoft.com/office/word/2010/wordprocessingDrawing" xmlns:wp="http://schemas.openxmlformats.org/drawingml/2006/wordprocessingDrawing" xmlns:w10="urn:schemas-microsoft-com:office:word" xmlns:w="http://schemas.openxmlformats.org/wordprocessingml/2006/main" xmlns:w14="http://schemas.microsoft.com/office/word/2010/wordml" xmlns:w15="http://schemas.microsoft.com/office/word/2012/wordml" xmlns:w16cid="http://schemas.microsoft.com/office/word/2016/wordml/cid" xmlns:w16se="http://schemas.microsoft.com/office/word/2015/wordml/symex" xmlns:wpg="http://schemas.microsoft.com/office/word/2010/wordprocessingGroup" xmlns:wpi="http://schemas.microsoft.com/office/word/2010/wordprocessingInk" xmlns:wne="http://schemas.microsoft.com/office/word/2006/wordml" xmlns:wps="http://schemas.microsoft.com/office/word/2010/wordprocessingShape" mc:Ignorable="w14 w15 w16se w16cid wp14">
   <w:body>
     <w:p>
       <w:pPr>
         <w:pStyle w:val="Normal1"/>
+        <w:rPr>
+          <w:b/>
+        </w:rPr>
       </w:pPr>
       <w:r>
         <w:rPr>
@@ -18,6 +21,13 @@
         </w:rPr>
         <w:t>10</w:t>
       </w:r>
+    </w:p>
+    <w:p>
+      <w:pPr>
+        <w:pStyle w:val="Normal1"/>
+      </w:pPr>
+      <w:bookmarkStart w:id="0" w:name="_GoBack"/>
+      <w:bookmarkEnd w:id="0"/>
     </w:p>
     <w:tbl>
       <w:tblPr>
@@ -290,11 +300,6 @@
             <w:pPr>
               <w:pStyle w:val="Normal1"/>
             </w:pPr>
-          </w:p>
-          <w:p>
-            <w:pPr>
-              <w:pStyle w:val="Normal1"/>
-            </w:pPr>
             <w:r>
               <w:t>Unfortunately, t</w:t>
             </w:r>
@@ -302,15 +307,23 @@
               <w:t xml:space="preserve">he procedural level generation task </w:t>
             </w:r>
             <w:r>
-              <w:t>was more challenging and I was not able to improve our current way to generating an endless level. Ideally I should’ve spent more time working on this task.</w:t>
-            </w:r>
-            <w:bookmarkStart w:id="0" w:name="_GoBack"/>
-            <w:bookmarkEnd w:id="0"/>
-          </w:p>
-          <w:p>
-            <w:pPr>
-              <w:pStyle w:val="Normal1"/>
-            </w:pPr>
+              <w:t xml:space="preserve">was more </w:t>
+            </w:r>
+            <w:r>
+              <w:t>challenging,</w:t>
+            </w:r>
+            <w:r>
+              <w:t xml:space="preserve"> and I was not able to improve our current way to generating an endless level. </w:t>
+            </w:r>
+            <w:r>
+              <w:t>Ideally,</w:t>
+            </w:r>
+            <w:r>
+              <w:t xml:space="preserve"> I should’ve spent more time working on this task</w:t>
+            </w:r>
+            <w:r>
+              <w:t xml:space="preserve"> throughout the previous sprints.</w:t>
+            </w:r>
           </w:p>
         </w:tc>
       </w:tr>
@@ -436,26 +449,6 @@
               <w:t>.</w:t>
             </w:r>
           </w:p>
-          <w:p>
-            <w:pPr>
-              <w:pStyle w:val="Normal1"/>
-            </w:pPr>
-          </w:p>
-          <w:p>
-            <w:pPr>
-              <w:pStyle w:val="Normal1"/>
-            </w:pPr>
-          </w:p>
-          <w:p>
-            <w:pPr>
-              <w:pStyle w:val="Normal1"/>
-            </w:pPr>
-          </w:p>
-          <w:p>
-            <w:pPr>
-              <w:pStyle w:val="Normal1"/>
-            </w:pPr>
-          </w:p>
         </w:tc>
       </w:tr>
     </w:tbl>
@@ -483,6 +476,30 @@
       <w:pPr>
         <w:pStyle w:val="Normal1"/>
       </w:pPr>
+    </w:p>
+    <w:p>
+      <w:pPr>
+        <w:pStyle w:val="Normal1"/>
+        <w:numPr>
+          <w:ilvl w:val="0"/>
+          <w:numId w:val="4"/>
+        </w:numPr>
+      </w:pPr>
+      <w:r>
+        <w:t>Main Menu and Game Over widget Blueprints</w:t>
+      </w:r>
+    </w:p>
+    <w:p>
+      <w:pPr>
+        <w:pStyle w:val="Normal1"/>
+        <w:numPr>
+          <w:ilvl w:val="0"/>
+          <w:numId w:val="4"/>
+        </w:numPr>
+      </w:pPr>
+      <w:r>
+        <w:t>Several improvements and tweaks to existing Blueprints.</w:t>
+      </w:r>
     </w:p>
     <w:p>
       <w:pPr>
@@ -502,8 +519,121 @@
 </file>
 
 <file path=word/numbering.xml><?xml version="1.0" encoding="utf-8"?>
-<w:numbering xmlns:wpc="http://schemas.microsoft.com/office/word/2010/wordprocessingCanvas" xmlns:cx="http://schemas.microsoft.com/office/drawing/2014/chartex" xmlns:mc="http://schemas.openxmlformats.org/markup-compatibility/2006" xmlns:o="urn:schemas-microsoft-com:office:office" xmlns:r="http://schemas.openxmlformats.org/officeDocument/2006/relationships" xmlns:m="http://schemas.openxmlformats.org/officeDocument/2006/math" xmlns:v="urn:schemas-microsoft-com:vml" xmlns:wp14="http://schemas.microsoft.com/office/word/2010/wordprocessingDrawing" xmlns:wp="http://schemas.openxmlformats.org/drawingml/2006/wordprocessingDrawing" xmlns:w10="urn:schemas-microsoft-com:office:word" xmlns:w="http://schemas.openxmlformats.org/wordprocessingml/2006/main" xmlns:w14="http://schemas.microsoft.com/office/word/2010/wordml" xmlns:w15="http://schemas.microsoft.com/office/word/2012/wordml" xmlns:w16se="http://schemas.microsoft.com/office/word/2015/wordml/symex" xmlns:wpg="http://schemas.microsoft.com/office/word/2010/wordprocessingGroup" xmlns:wpi="http://schemas.microsoft.com/office/word/2010/wordprocessingInk" xmlns:wne="http://schemas.microsoft.com/office/word/2006/wordml" xmlns:wps="http://schemas.microsoft.com/office/word/2010/wordprocessingShape" mc:Ignorable="w14 w15 w16se wp14">
+<w:numbering xmlns:wpc="http://schemas.microsoft.com/office/word/2010/wordprocessingCanvas" xmlns:cx="http://schemas.microsoft.com/office/drawing/2014/chartex" xmlns:cx1="http://schemas.microsoft.com/office/drawing/2015/9/8/chartex" xmlns:cx2="http://schemas.microsoft.com/office/drawing/2015/10/21/chartex" xmlns:cx3="http://schemas.microsoft.com/office/drawing/2016/5/9/chartex" xmlns:cx4="http://schemas.microsoft.com/office/drawing/2016/5/10/chartex" xmlns:cx5="http://schemas.microsoft.com/office/drawing/2016/5/11/chartex" xmlns:cx6="http://schemas.microsoft.com/office/drawing/2016/5/12/chartex" xmlns:cx7="http://schemas.microsoft.com/office/drawing/2016/5/13/chartex" xmlns:cx8="http://schemas.microsoft.com/office/drawing/2016/5/14/chartex" xmlns:mc="http://schemas.openxmlformats.org/markup-compatibility/2006" xmlns:aink="http://schemas.microsoft.com/office/drawing/2016/ink" xmlns:am3d="http://schemas.microsoft.com/office/drawing/2017/model3d" xmlns:o="urn:schemas-microsoft-com:office:office" xmlns:r="http://schemas.openxmlformats.org/officeDocument/2006/relationships" xmlns:m="http://schemas.openxmlformats.org/officeDocument/2006/math" xmlns:v="urn:schemas-microsoft-com:vml" xmlns:wp14="http://schemas.microsoft.com/office/word/2010/wordprocessingDrawing" xmlns:wp="http://schemas.openxmlformats.org/drawingml/2006/wordprocessingDrawing" xmlns:w10="urn:schemas-microsoft-com:office:word" xmlns:w="http://schemas.openxmlformats.org/wordprocessingml/2006/main" xmlns:w14="http://schemas.microsoft.com/office/word/2010/wordml" xmlns:w15="http://schemas.microsoft.com/office/word/2012/wordml" xmlns:w16cid="http://schemas.microsoft.com/office/word/2016/wordml/cid" xmlns:w16se="http://schemas.microsoft.com/office/word/2015/wordml/symex" xmlns:wpg="http://schemas.microsoft.com/office/word/2010/wordprocessingGroup" xmlns:wpi="http://schemas.microsoft.com/office/word/2010/wordprocessingInk" xmlns:wne="http://schemas.microsoft.com/office/word/2006/wordml" xmlns:wps="http://schemas.microsoft.com/office/word/2010/wordprocessingShape" mc:Ignorable="w14 w15 w16se w16cid wp14">
   <w:abstractNum w:abstractNumId="0" w15:restartNumberingAfterBreak="0">
+    <w:nsid w:val="24AD4361"/>
+    <w:multiLevelType w:val="hybridMultilevel"/>
+    <w:tmpl w:val="3016136E"/>
+    <w:lvl w:ilvl="0" w:tplc="08090001">
+      <w:start w:val="1"/>
+      <w:numFmt w:val="bullet"/>
+      <w:lvlText w:val=""/>
+      <w:lvlJc w:val="left"/>
+      <w:pPr>
+        <w:ind w:left="720" w:hanging="360"/>
+      </w:pPr>
+      <w:rPr>
+        <w:rFonts w:ascii="Symbol" w:hAnsi="Symbol" w:hint="default"/>
+      </w:rPr>
+    </w:lvl>
+    <w:lvl w:ilvl="1" w:tplc="08090003" w:tentative="1">
+      <w:start w:val="1"/>
+      <w:numFmt w:val="bullet"/>
+      <w:lvlText w:val="o"/>
+      <w:lvlJc w:val="left"/>
+      <w:pPr>
+        <w:ind w:left="1440" w:hanging="360"/>
+      </w:pPr>
+      <w:rPr>
+        <w:rFonts w:ascii="Courier New" w:hAnsi="Courier New" w:cs="Courier New" w:hint="default"/>
+      </w:rPr>
+    </w:lvl>
+    <w:lvl w:ilvl="2" w:tplc="08090005" w:tentative="1">
+      <w:start w:val="1"/>
+      <w:numFmt w:val="bullet"/>
+      <w:lvlText w:val=""/>
+      <w:lvlJc w:val="left"/>
+      <w:pPr>
+        <w:ind w:left="2160" w:hanging="360"/>
+      </w:pPr>
+      <w:rPr>
+        <w:rFonts w:ascii="Wingdings" w:hAnsi="Wingdings" w:hint="default"/>
+      </w:rPr>
+    </w:lvl>
+    <w:lvl w:ilvl="3" w:tplc="08090001" w:tentative="1">
+      <w:start w:val="1"/>
+      <w:numFmt w:val="bullet"/>
+      <w:lvlText w:val=""/>
+      <w:lvlJc w:val="left"/>
+      <w:pPr>
+        <w:ind w:left="2880" w:hanging="360"/>
+      </w:pPr>
+      <w:rPr>
+        <w:rFonts w:ascii="Symbol" w:hAnsi="Symbol" w:hint="default"/>
+      </w:rPr>
+    </w:lvl>
+    <w:lvl w:ilvl="4" w:tplc="08090003" w:tentative="1">
+      <w:start w:val="1"/>
+      <w:numFmt w:val="bullet"/>
+      <w:lvlText w:val="o"/>
+      <w:lvlJc w:val="left"/>
+      <w:pPr>
+        <w:ind w:left="3600" w:hanging="360"/>
+      </w:pPr>
+      <w:rPr>
+        <w:rFonts w:ascii="Courier New" w:hAnsi="Courier New" w:cs="Courier New" w:hint="default"/>
+      </w:rPr>
+    </w:lvl>
+    <w:lvl w:ilvl="5" w:tplc="08090005" w:tentative="1">
+      <w:start w:val="1"/>
+      <w:numFmt w:val="bullet"/>
+      <w:lvlText w:val=""/>
+      <w:lvlJc w:val="left"/>
+      <w:pPr>
+        <w:ind w:left="4320" w:hanging="360"/>
+      </w:pPr>
+      <w:rPr>
+        <w:rFonts w:ascii="Wingdings" w:hAnsi="Wingdings" w:hint="default"/>
+      </w:rPr>
+    </w:lvl>
+    <w:lvl w:ilvl="6" w:tplc="08090001" w:tentative="1">
+      <w:start w:val="1"/>
+      <w:numFmt w:val="bullet"/>
+      <w:lvlText w:val=""/>
+      <w:lvlJc w:val="left"/>
+      <w:pPr>
+        <w:ind w:left="5040" w:hanging="360"/>
+      </w:pPr>
+      <w:rPr>
+        <w:rFonts w:ascii="Symbol" w:hAnsi="Symbol" w:hint="default"/>
+      </w:rPr>
+    </w:lvl>
+    <w:lvl w:ilvl="7" w:tplc="08090003" w:tentative="1">
+      <w:start w:val="1"/>
+      <w:numFmt w:val="bullet"/>
+      <w:lvlText w:val="o"/>
+      <w:lvlJc w:val="left"/>
+      <w:pPr>
+        <w:ind w:left="5760" w:hanging="360"/>
+      </w:pPr>
+      <w:rPr>
+        <w:rFonts w:ascii="Courier New" w:hAnsi="Courier New" w:cs="Courier New" w:hint="default"/>
+      </w:rPr>
+    </w:lvl>
+    <w:lvl w:ilvl="8" w:tplc="08090005" w:tentative="1">
+      <w:start w:val="1"/>
+      <w:numFmt w:val="bullet"/>
+      <w:lvlText w:val=""/>
+      <w:lvlJc w:val="left"/>
+      <w:pPr>
+        <w:ind w:left="6480" w:hanging="360"/>
+      </w:pPr>
+      <w:rPr>
+        <w:rFonts w:ascii="Wingdings" w:hAnsi="Wingdings" w:hint="default"/>
+      </w:rPr>
+    </w:lvl>
+  </w:abstractNum>
+  <w:abstractNum w:abstractNumId="1" w15:restartNumberingAfterBreak="0">
     <w:nsid w:val="3DD56217"/>
     <w:multiLevelType w:val="hybridMultilevel"/>
     <w:tmpl w:val="B28E65E4"/>
@@ -616,7 +746,7 @@
       </w:rPr>
     </w:lvl>
   </w:abstractNum>
-  <w:abstractNum w:abstractNumId="1" w15:restartNumberingAfterBreak="0">
+  <w:abstractNum w:abstractNumId="2" w15:restartNumberingAfterBreak="0">
     <w:nsid w:val="481C2D6A"/>
     <w:multiLevelType w:val="hybridMultilevel"/>
     <w:tmpl w:val="F2BCDAA2"/>
@@ -729,7 +859,7 @@
       </w:rPr>
     </w:lvl>
   </w:abstractNum>
-  <w:abstractNum w:abstractNumId="2" w15:restartNumberingAfterBreak="0">
+  <w:abstractNum w:abstractNumId="3" w15:restartNumberingAfterBreak="0">
     <w:nsid w:val="63DA767B"/>
     <w:multiLevelType w:val="hybridMultilevel"/>
     <w:tmpl w:val="2D54411E"/>
@@ -842,19 +972,22 @@
     </w:lvl>
   </w:abstractNum>
   <w:num w:numId="1">
-    <w:abstractNumId w:val="0"/>
+    <w:abstractNumId w:val="1"/>
   </w:num>
   <w:num w:numId="2">
-    <w:abstractNumId w:val="1"/>
+    <w:abstractNumId w:val="2"/>
   </w:num>
   <w:num w:numId="3">
-    <w:abstractNumId w:val="2"/>
+    <w:abstractNumId w:val="3"/>
+  </w:num>
+  <w:num w:numId="4">
+    <w:abstractNumId w:val="0"/>
   </w:num>
 </w:numbering>
 </file>
 
 <file path=word/styles.xml><?xml version="1.0" encoding="utf-8"?>
-<w:styles xmlns:mc="http://schemas.openxmlformats.org/markup-compatibility/2006" xmlns:r="http://schemas.openxmlformats.org/officeDocument/2006/relationships" xmlns:w="http://schemas.openxmlformats.org/wordprocessingml/2006/main" xmlns:w14="http://schemas.microsoft.com/office/word/2010/wordml" xmlns:w15="http://schemas.microsoft.com/office/word/2012/wordml" xmlns:w16se="http://schemas.microsoft.com/office/word/2015/wordml/symex" mc:Ignorable="w14 w15 w16se">
+<w:styles xmlns:mc="http://schemas.openxmlformats.org/markup-compatibility/2006" xmlns:r="http://schemas.openxmlformats.org/officeDocument/2006/relationships" xmlns:w="http://schemas.openxmlformats.org/wordprocessingml/2006/main" xmlns:w14="http://schemas.microsoft.com/office/word/2010/wordml" xmlns:w15="http://schemas.microsoft.com/office/word/2012/wordml" xmlns:w16cid="http://schemas.microsoft.com/office/word/2016/wordml/cid" xmlns:w16se="http://schemas.microsoft.com/office/word/2015/wordml/symex" mc:Ignorable="w14 w15 w16se w16cid">
   <w:docDefaults>
     <w:rPrDefault>
       <w:rPr>
@@ -865,7 +998,7 @@
     </w:rPrDefault>
     <w:pPrDefault/>
   </w:docDefaults>
-  <w:latentStyles w:defLockedState="0" w:defUIPriority="99" w:defSemiHidden="0" w:defUnhideWhenUsed="0" w:defQFormat="0" w:count="371">
+  <w:latentStyles w:defLockedState="0" w:defUIPriority="99" w:defSemiHidden="0" w:defUnhideWhenUsed="0" w:defQFormat="0" w:count="375">
     <w:lsdException w:name="Normal" w:uiPriority="0" w:qFormat="1"/>
     <w:lsdException w:name="heading 1" w:uiPriority="9" w:qFormat="1"/>
     <w:lsdException w:name="heading 2" w:semiHidden="1" w:uiPriority="9" w:unhideWhenUsed="1" w:qFormat="1"/>
@@ -971,7 +1104,6 @@
     <w:lsdException w:name="HTML Sample" w:semiHidden="1" w:unhideWhenUsed="1"/>
     <w:lsdException w:name="HTML Typewriter" w:semiHidden="1" w:unhideWhenUsed="1"/>
     <w:lsdException w:name="HTML Variable" w:semiHidden="1" w:unhideWhenUsed="1"/>
-    <w:lsdException w:name="Normal Table" w:semiHidden="1" w:unhideWhenUsed="1"/>
     <w:lsdException w:name="annotation subject" w:semiHidden="1" w:unhideWhenUsed="1"/>
     <w:lsdException w:name="No List" w:semiHidden="1" w:unhideWhenUsed="1"/>
     <w:lsdException w:name="Outline List 1" w:semiHidden="1" w:unhideWhenUsed="1"/>
@@ -1015,10 +1147,8 @@
     <w:lsdException w:name="Table Elegant" w:semiHidden="1" w:unhideWhenUsed="1"/>
     <w:lsdException w:name="Table Professional" w:semiHidden="1" w:unhideWhenUsed="1"/>
     <w:lsdException w:name="Table Subtle 1" w:semiHidden="1" w:unhideWhenUsed="1"/>
-    <w:lsdException w:name="Table Subtle 2" w:semiHidden="1" w:unhideWhenUsed="1"/>
     <w:lsdException w:name="Table Web 1" w:semiHidden="1" w:unhideWhenUsed="1"/>
     <w:lsdException w:name="Table Web 2" w:semiHidden="1" w:unhideWhenUsed="1"/>
-    <w:lsdException w:name="Table Web 3" w:semiHidden="1" w:unhideWhenUsed="1"/>
     <w:lsdException w:name="Balloon Text" w:semiHidden="1" w:unhideWhenUsed="1"/>
     <w:lsdException w:name="Table Grid" w:uiPriority="59"/>
     <w:lsdException w:name="Table Theme" w:semiHidden="1" w:unhideWhenUsed="1"/>
@@ -1237,6 +1367,10 @@
     <w:lsdException w:name="List Table 5 Dark Accent 6" w:uiPriority="50"/>
     <w:lsdException w:name="List Table 6 Colorful Accent 6" w:uiPriority="51"/>
     <w:lsdException w:name="List Table 7 Colorful Accent 6" w:uiPriority="52"/>
+    <w:lsdException w:name="Mention" w:semiHidden="1" w:unhideWhenUsed="1"/>
+    <w:lsdException w:name="Smart Hyperlink" w:semiHidden="1" w:unhideWhenUsed="1"/>
+    <w:lsdException w:name="Hashtag" w:semiHidden="1" w:unhideWhenUsed="1"/>
+    <w:lsdException w:name="Unresolved Mention" w:semiHidden="1" w:unhideWhenUsed="1"/>
   </w:latentStyles>
   <w:style w:type="paragraph" w:default="1" w:styleId="Normal">
     <w:name w:val="Normal"/>

</xml_diff>